<commit_message>
Add the Aug, SEP , OCT and Nov Month reports to Repo
</commit_message>
<xml_diff>
--- a/November 2k19/MKY_WeeklyStatusReportNov24_To_Nov30.docx
+++ b/November 2k19/MKY_WeeklyStatusReportNov24_To_Nov30.docx
@@ -14,6 +14,8 @@
           <w:u w:val="single"/>
         </w:rPr>
       </w:pPr>
+      <w:bookmarkStart w:id="0" w:name="_GoBack"/>
+      <w:bookmarkEnd w:id="0"/>
       <w:r>
         <w:rPr>
           <w:rFonts w:ascii="Times New Roman" w:hAnsi="Times New Roman"/>
@@ -96,6 +98,14 @@
                 <w:szCs w:val="24"/>
               </w:rPr>
             </w:pPr>
+            <w:r>
+              <w:rPr>
+                <w:rFonts w:ascii="Times New Roman" w:hAnsi="Times New Roman"/>
+                <w:sz w:val="24"/>
+                <w:szCs w:val="24"/>
+              </w:rPr>
+              <w:t>MANOJ KUMAR YEKOLLU</w:t>
+            </w:r>
           </w:p>
         </w:tc>
       </w:tr>
@@ -142,6 +152,14 @@
                 <w:szCs w:val="24"/>
               </w:rPr>
             </w:pPr>
+            <w:r>
+              <w:rPr>
+                <w:rFonts w:ascii="Times New Roman" w:hAnsi="Times New Roman"/>
+                <w:sz w:val="24"/>
+                <w:szCs w:val="24"/>
+              </w:rPr>
+              <w:t>FULL STACK DEVELOPER III</w:t>
+            </w:r>
           </w:p>
         </w:tc>
       </w:tr>
@@ -187,6 +205,22 @@
                 <w:szCs w:val="24"/>
               </w:rPr>
             </w:pPr>
+            <w:r>
+              <w:rPr>
+                <w:rFonts w:ascii="Times New Roman" w:hAnsi="Times New Roman"/>
+                <w:sz w:val="24"/>
+                <w:szCs w:val="24"/>
+              </w:rPr>
+              <w:t xml:space="preserve">NOV 01 2019 TO NOV 31 </w:t>
+            </w:r>
+            <w:r>
+              <w:rPr>
+                <w:rFonts w:ascii="Times New Roman" w:hAnsi="Times New Roman"/>
+                <w:sz w:val="24"/>
+                <w:szCs w:val="24"/>
+              </w:rPr>
+              <w:t>2019</w:t>
+            </w:r>
           </w:p>
         </w:tc>
       </w:tr>
@@ -233,6 +267,14 @@
                 <w:szCs w:val="24"/>
               </w:rPr>
             </w:pPr>
+            <w:r>
+              <w:rPr>
+                <w:rFonts w:ascii="Times New Roman" w:hAnsi="Times New Roman"/>
+                <w:sz w:val="24"/>
+                <w:szCs w:val="24"/>
+              </w:rPr>
+              <w:t>CENTURYLINK</w:t>
+            </w:r>
           </w:p>
         </w:tc>
       </w:tr>
@@ -278,6 +320,14 @@
                 <w:szCs w:val="24"/>
               </w:rPr>
             </w:pPr>
+            <w:r>
+              <w:rPr>
+                <w:rFonts w:ascii="Times New Roman" w:hAnsi="Times New Roman"/>
+                <w:sz w:val="24"/>
+                <w:szCs w:val="24"/>
+              </w:rPr>
+              <w:t>700 WEST MINERAL AVENUE , LITTLETON, CO, 80120.</w:t>
+            </w:r>
           </w:p>
         </w:tc>
       </w:tr>
@@ -323,6 +373,14 @@
                 <w:szCs w:val="24"/>
               </w:rPr>
             </w:pPr>
+            <w:r>
+              <w:rPr>
+                <w:rFonts w:ascii="Times New Roman" w:hAnsi="Times New Roman"/>
+                <w:sz w:val="24"/>
+                <w:szCs w:val="24"/>
+              </w:rPr>
+              <w:t>8367 STONY BRIDGE CIR, HIGHLANDS RANCH, CO, 80126.</w:t>
+            </w:r>
           </w:p>
         </w:tc>
       </w:tr>
@@ -429,6 +487,54 @@
                 <w:szCs w:val="24"/>
               </w:rPr>
             </w:pPr>
+            <w:hyperlink r:id="rId8" w:history="1">
+              <w:r>
+                <w:rPr>
+                  <w:rStyle w:val="Hyperlink"/>
+                  <w:rFonts w:ascii="Times New Roman" w:hAnsi="Times New Roman"/>
+                  <w:sz w:val="24"/>
+                  <w:szCs w:val="24"/>
+                </w:rPr>
+                <w:t>Ymanojkumar.se@gmail.com</w:t>
+              </w:r>
+            </w:hyperlink>
+            <w:r>
+              <w:rPr>
+                <w:rFonts w:ascii="Times New Roman" w:hAnsi="Times New Roman"/>
+                <w:sz w:val="24"/>
+                <w:szCs w:val="24"/>
+              </w:rPr>
+              <w:t xml:space="preserve"> [Personal]</w:t>
+            </w:r>
+          </w:p>
+          <w:p>
+            <w:pPr>
+              <w:spacing w:after="0" w:line="240" w:lineRule="auto"/>
+              <w:rPr>
+                <w:rFonts w:ascii="Times New Roman" w:hAnsi="Times New Roman"/>
+                <w:sz w:val="24"/>
+                <w:szCs w:val="24"/>
+              </w:rPr>
+            </w:pPr>
+            <w:hyperlink r:id="rId9" w:history="1">
+              <w:r>
+                <w:rPr>
+                  <w:rStyle w:val="Hyperlink"/>
+                  <w:rFonts w:ascii="Times New Roman" w:hAnsi="Times New Roman"/>
+                  <w:sz w:val="24"/>
+                  <w:szCs w:val="24"/>
+                </w:rPr>
+                <w:t>Manoj.kumar4@centurylink.com</w:t>
+              </w:r>
+            </w:hyperlink>
+            <w:r>
+              <w:rPr>
+                <w:rFonts w:ascii="Times New Roman" w:hAnsi="Times New Roman"/>
+                <w:sz w:val="24"/>
+                <w:szCs w:val="24"/>
+              </w:rPr>
+              <w:t xml:space="preserve"> [work]</w:t>
+            </w:r>
           </w:p>
         </w:tc>
       </w:tr>
@@ -468,35 +574,812 @@
     <w:p>
       <w:pPr>
         <w:rPr>
+          <w:rFonts w:ascii="Verdana" w:hAnsi="Verdana"/>
+          <w:sz w:val="20"/>
+          <w:szCs w:val="20"/>
+        </w:rPr>
+      </w:pPr>
+      <w:r>
+        <w:rPr>
           <w:rFonts w:ascii="Times New Roman" w:hAnsi="Times New Roman"/>
-          <w:b/>
+          <w:bCs/>
           <w:sz w:val="24"/>
           <w:szCs w:val="24"/>
-          <w:u w:val="single"/>
-        </w:rPr>
-      </w:pPr>
+        </w:rPr>
+        <w:t>Hyperion is a</w:t>
+      </w:r>
+      <w:r>
+        <w:rPr>
+          <w:rFonts w:ascii="Verdana" w:hAnsi="Verdana"/>
+          <w:sz w:val="20"/>
+          <w:szCs w:val="20"/>
+        </w:rPr>
+        <w:t xml:space="preserve"> </w:t>
+      </w:r>
+      <w:r>
+        <w:rPr>
+          <w:rFonts w:ascii="Verdana" w:hAnsi="Verdana"/>
+          <w:b/>
+          <w:bCs/>
+          <w:i/>
+          <w:iCs/>
+          <w:sz w:val="20"/>
+          <w:szCs w:val="20"/>
+        </w:rPr>
+        <w:t>comprehensive, automated, multi-tenant platform </w:t>
+      </w:r>
+      <w:r>
+        <w:rPr>
+          <w:rFonts w:ascii="Verdana" w:hAnsi="Verdana"/>
+          <w:sz w:val="20"/>
+          <w:szCs w:val="20"/>
+        </w:rPr>
+        <w:t>that enables a team to develop, deploy and discover Java-based RESTful micro-services in minutes, not months. It provides all the components needed to quickly and easi</w:t>
+      </w:r>
+      <w:r>
+        <w:rPr>
+          <w:rFonts w:ascii="Verdana" w:hAnsi="Verdana"/>
+          <w:sz w:val="20"/>
+          <w:szCs w:val="20"/>
+        </w:rPr>
+        <w:t xml:space="preserve">ly develop micro-services in a </w:t>
+      </w:r>
+      <w:r>
+        <w:rPr>
+          <w:rFonts w:ascii="Verdana" w:hAnsi="Verdana"/>
+          <w:sz w:val="20"/>
+          <w:szCs w:val="20"/>
+        </w:rPr>
+        <w:t>test environment, and is</w:t>
+      </w:r>
+      <w:r>
+        <w:rPr>
+          <w:rFonts w:ascii="Verdana" w:hAnsi="Verdana"/>
+          <w:sz w:val="20"/>
+          <w:szCs w:val="20"/>
+        </w:rPr>
+        <w:t xml:space="preserve"> fronted with a quick and easy </w:t>
+      </w:r>
+      <w:r>
+        <w:rPr>
+          <w:rFonts w:ascii="Verdana" w:hAnsi="Verdana"/>
+          <w:sz w:val="20"/>
+          <w:szCs w:val="20"/>
+        </w:rPr>
+        <w:t>intake process</w:t>
+      </w:r>
+      <w:r>
+        <w:rPr>
+          <w:rFonts w:ascii="Verdana" w:hAnsi="Verdana"/>
+          <w:sz w:val="20"/>
+          <w:szCs w:val="20"/>
+        </w:rPr>
+        <w:t xml:space="preserve">. </w:t>
+      </w:r>
     </w:p>
     <w:p>
       <w:pPr>
-        <w:rPr>
-          <w:rFonts w:ascii="Times New Roman" w:hAnsi="Times New Roman"/>
-          <w:b/>
-          <w:sz w:val="24"/>
-          <w:szCs w:val="24"/>
-          <w:u w:val="single"/>
-        </w:rPr>
-      </w:pPr>
+        <w:pStyle w:val="ms-rtethemeforecolor-2-2"/>
+        <w:spacing w:before="106" w:beforeAutospacing="0" w:after="0" w:afterAutospacing="0"/>
+        <w:rPr>
+          <w:rFonts w:ascii="Verdana" w:hAnsi="Verdana"/>
+          <w:i/>
+          <w:color w:val="auto"/>
+          <w:sz w:val="20"/>
+          <w:szCs w:val="20"/>
+        </w:rPr>
+      </w:pPr>
+      <w:r>
+        <w:rPr>
+          <w:rFonts w:ascii="Verdana" w:hAnsi="Verdana"/>
+          <w:i/>
+          <w:color w:val="auto"/>
+          <w:sz w:val="20"/>
+          <w:szCs w:val="20"/>
+        </w:rPr>
+        <w:t>Code Generation Templates &amp; Tools</w:t>
+      </w:r>
     </w:p>
     <w:p>
       <w:pPr>
-        <w:rPr>
-          <w:rFonts w:ascii="Times New Roman" w:hAnsi="Times New Roman"/>
+        <w:pStyle w:val="ms-rtethemeforecolor-2-2"/>
+        <w:spacing w:before="106" w:beforeAutospacing="0" w:after="0" w:afterAutospacing="0"/>
+        <w:ind w:left="180"/>
+        <w:rPr>
+          <w:rFonts w:ascii="Verdana" w:hAnsi="Verdana"/>
+          <w:color w:val="auto"/>
+          <w:sz w:val="20"/>
+          <w:szCs w:val="20"/>
+        </w:rPr>
+      </w:pPr>
+      <w:r>
+        <w:rPr>
+          <w:rFonts w:ascii="Verdana" w:hAnsi="Verdana"/>
+          <w:color w:val="auto"/>
+          <w:sz w:val="20"/>
+          <w:szCs w:val="20"/>
+        </w:rPr>
+        <w:t xml:space="preserve">Accepts </w:t>
+      </w:r>
+      <w:hyperlink r:id="rId10" w:history="1">
+        <w:r>
+          <w:rPr>
+            <w:rStyle w:val="Hyperlink"/>
+            <w:rFonts w:ascii="Verdana" w:hAnsi="Verdana"/>
+            <w:color w:val="0070C0"/>
+            <w:sz w:val="20"/>
+            <w:szCs w:val="20"/>
+          </w:rPr>
+          <w:t>Swagger</w:t>
+        </w:r>
+      </w:hyperlink>
+      <w:r>
+        <w:rPr>
+          <w:rFonts w:ascii="Verdana" w:hAnsi="Verdana"/>
+          <w:color w:val="auto"/>
+          <w:sz w:val="20"/>
+          <w:szCs w:val="20"/>
+        </w:rPr>
+        <w:t xml:space="preserve"> and generates </w:t>
+      </w:r>
+      <w:hyperlink r:id="rId11" w:history="1">
+        <w:r>
+          <w:rPr>
+            <w:rStyle w:val="Hyperlink"/>
+            <w:rFonts w:ascii="Verdana" w:hAnsi="Verdana"/>
+            <w:color w:val="0070C0"/>
+            <w:sz w:val="20"/>
+            <w:szCs w:val="20"/>
+          </w:rPr>
+          <w:t>Spring Boot</w:t>
+        </w:r>
+      </w:hyperlink>
+      <w:r>
+        <w:rPr>
+          <w:rFonts w:ascii="Verdana" w:hAnsi="Verdana"/>
+          <w:color w:val="auto"/>
+          <w:sz w:val="20"/>
+          <w:szCs w:val="20"/>
+        </w:rPr>
+        <w:t xml:space="preserve"> templates, plus </w:t>
+      </w:r>
+      <w:hyperlink r:id="rId12" w:history="1">
+        <w:r>
+          <w:rPr>
+            <w:rStyle w:val="Hyperlink"/>
+            <w:rFonts w:ascii="Verdana" w:hAnsi="Verdana"/>
+            <w:sz w:val="20"/>
+            <w:szCs w:val="20"/>
+          </w:rPr>
+          <w:t>Microsoft .Net Core</w:t>
+        </w:r>
+      </w:hyperlink>
+      <w:r>
+        <w:rPr>
+          <w:rFonts w:ascii="Verdana" w:hAnsi="Verdana"/>
+          <w:color w:val="auto"/>
+          <w:sz w:val="20"/>
+          <w:szCs w:val="20"/>
+        </w:rPr>
+        <w:t>.</w:t>
+      </w:r>
+    </w:p>
+    <w:p>
+      <w:pPr>
+        <w:pStyle w:val="ms-rtethemeforecolor-2-2"/>
+        <w:spacing w:before="106" w:beforeAutospacing="0" w:after="0" w:afterAutospacing="0"/>
+        <w:rPr>
+          <w:rFonts w:ascii="Verdana" w:hAnsi="Verdana"/>
+          <w:i/>
+          <w:color w:val="auto"/>
+          <w:sz w:val="20"/>
+          <w:szCs w:val="20"/>
+        </w:rPr>
+      </w:pPr>
+      <w:r>
+        <w:rPr>
+          <w:rFonts w:ascii="Verdana" w:hAnsi="Verdana"/>
+          <w:i/>
+          <w:color w:val="auto"/>
+          <w:sz w:val="20"/>
+          <w:szCs w:val="20"/>
+        </w:rPr>
+        <w:t>Source Code Repository </w:t>
+      </w:r>
+    </w:p>
+    <w:p>
+      <w:pPr>
+        <w:pStyle w:val="ms-rtethemeforecolor-2-2"/>
+        <w:spacing w:before="106" w:beforeAutospacing="0" w:after="0" w:afterAutospacing="0"/>
+        <w:ind w:left="180"/>
+        <w:rPr>
+          <w:rFonts w:ascii="Verdana" w:hAnsi="Verdana"/>
+          <w:color w:val="auto"/>
+          <w:sz w:val="20"/>
+          <w:szCs w:val="20"/>
+        </w:rPr>
+      </w:pPr>
+      <w:r>
+        <w:rPr>
+          <w:rFonts w:ascii="Verdana" w:hAnsi="Verdana"/>
+          <w:color w:val="auto"/>
+          <w:sz w:val="20"/>
+          <w:szCs w:val="20"/>
+        </w:rPr>
+        <w:t xml:space="preserve">Auto-generates </w:t>
+      </w:r>
+      <w:hyperlink r:id="rId13" w:history="1">
+        <w:r>
+          <w:rPr>
+            <w:rStyle w:val="Hyperlink"/>
+            <w:rFonts w:ascii="Verdana" w:hAnsi="Verdana"/>
+            <w:color w:val="0070C0"/>
+            <w:sz w:val="20"/>
+            <w:szCs w:val="20"/>
+          </w:rPr>
+          <w:t>GitLab</w:t>
+        </w:r>
+      </w:hyperlink>
+      <w:r>
+        <w:rPr>
+          <w:rFonts w:ascii="Verdana" w:hAnsi="Verdana"/>
+          <w:color w:val="auto"/>
+          <w:sz w:val="20"/>
+          <w:szCs w:val="20"/>
+        </w:rPr>
+        <w:t xml:space="preserve"> </w:t>
+      </w:r>
+      <w:r>
+        <w:rPr>
+          <w:rFonts w:ascii="Verdana" w:hAnsi="Verdana"/>
+          <w:color w:val="auto"/>
+          <w:sz w:val="20"/>
+          <w:szCs w:val="20"/>
+        </w:rPr>
+        <w:t xml:space="preserve">and GitHub </w:t>
+      </w:r>
+      <w:r>
+        <w:rPr>
+          <w:rFonts w:ascii="Verdana" w:hAnsi="Verdana"/>
+          <w:color w:val="auto"/>
+          <w:sz w:val="20"/>
+          <w:szCs w:val="20"/>
+        </w:rPr>
+        <w:t>Projects</w:t>
+      </w:r>
+      <w:r>
+        <w:rPr>
+          <w:rFonts w:ascii="Verdana" w:hAnsi="Verdana"/>
+          <w:color w:val="auto"/>
+          <w:sz w:val="20"/>
+          <w:szCs w:val="20"/>
+        </w:rPr>
+        <w:t xml:space="preserve"> based on Users Choice.</w:t>
+      </w:r>
+    </w:p>
+    <w:p>
+      <w:pPr>
+        <w:pStyle w:val="ms-rtethemeforecolor-2-2"/>
+        <w:spacing w:before="106" w:beforeAutospacing="0" w:after="0" w:afterAutospacing="0"/>
+        <w:rPr>
+          <w:rFonts w:ascii="Verdana" w:hAnsi="Verdana"/>
+          <w:i/>
+          <w:color w:val="auto"/>
+          <w:sz w:val="20"/>
+          <w:szCs w:val="20"/>
+        </w:rPr>
+      </w:pPr>
+      <w:r>
+        <w:rPr>
+          <w:rFonts w:ascii="Verdana" w:hAnsi="Verdana"/>
+          <w:i/>
+          <w:color w:val="auto"/>
+          <w:sz w:val="20"/>
+          <w:szCs w:val="20"/>
+        </w:rPr>
+        <w:t>CI/CD Pipeline</w:t>
+      </w:r>
+    </w:p>
+    <w:p>
+      <w:pPr>
+        <w:pStyle w:val="ms-rtethemeforecolor-2-2"/>
+        <w:spacing w:before="106" w:beforeAutospacing="0" w:after="0" w:afterAutospacing="0"/>
+        <w:ind w:left="180"/>
+        <w:rPr>
+          <w:rFonts w:ascii="Verdana" w:hAnsi="Verdana"/>
+          <w:color w:val="auto"/>
+          <w:sz w:val="20"/>
+          <w:szCs w:val="20"/>
+        </w:rPr>
+      </w:pPr>
+      <w:r>
+        <w:rPr>
+          <w:rFonts w:ascii="Verdana" w:hAnsi="Verdana"/>
+          <w:color w:val="auto"/>
+          <w:sz w:val="20"/>
+          <w:szCs w:val="20"/>
+        </w:rPr>
+        <w:t xml:space="preserve">Features GitLab CI, </w:t>
+      </w:r>
+      <w:hyperlink r:id="rId14" w:history="1">
+        <w:r>
+          <w:rPr>
+            <w:rStyle w:val="Hyperlink"/>
+            <w:rFonts w:ascii="Verdana" w:hAnsi="Verdana"/>
+            <w:color w:val="0070C0"/>
+            <w:sz w:val="20"/>
+            <w:szCs w:val="20"/>
+          </w:rPr>
+          <w:t>Go CD</w:t>
+        </w:r>
+      </w:hyperlink>
+      <w:r>
+        <w:rPr>
+          <w:rFonts w:ascii="Verdana" w:hAnsi="Verdana"/>
+          <w:color w:val="auto"/>
+          <w:sz w:val="20"/>
+          <w:szCs w:val="20"/>
+        </w:rPr>
+        <w:t xml:space="preserve">, </w:t>
+      </w:r>
+      <w:hyperlink r:id="rId15" w:history="1">
+        <w:r>
+          <w:rPr>
+            <w:rStyle w:val="Hyperlink"/>
+            <w:rFonts w:ascii="Verdana" w:hAnsi="Verdana"/>
+            <w:color w:val="0070C0"/>
+            <w:sz w:val="20"/>
+            <w:szCs w:val="20"/>
+          </w:rPr>
+          <w:t>Jenkins</w:t>
+        </w:r>
+      </w:hyperlink>
+      <w:r>
+        <w:rPr>
+          <w:rFonts w:ascii="Verdana" w:hAnsi="Verdana"/>
+          <w:color w:val="auto"/>
+          <w:sz w:val="20"/>
+          <w:szCs w:val="20"/>
+        </w:rPr>
+        <w:t xml:space="preserve"> (with </w:t>
+      </w:r>
+      <w:hyperlink r:id="rId16" w:history="1">
+        <w:r>
+          <w:rPr>
+            <w:rStyle w:val="Hyperlink"/>
+            <w:rFonts w:ascii="Verdana" w:hAnsi="Verdana"/>
+            <w:color w:val="0070C0"/>
+            <w:sz w:val="20"/>
+            <w:szCs w:val="20"/>
+          </w:rPr>
+          <w:t>JACOCO</w:t>
+        </w:r>
+      </w:hyperlink>
+      <w:r>
+        <w:rPr>
+          <w:rFonts w:ascii="Verdana" w:hAnsi="Verdana"/>
+          <w:color w:val="auto"/>
+          <w:sz w:val="20"/>
+          <w:szCs w:val="20"/>
+        </w:rPr>
+        <w:t xml:space="preserve"> and </w:t>
+      </w:r>
+      <w:hyperlink r:id="rId17" w:history="1">
+        <w:r>
+          <w:rPr>
+            <w:rStyle w:val="Hyperlink"/>
+            <w:rFonts w:ascii="Verdana" w:hAnsi="Verdana"/>
+            <w:color w:val="0070C0"/>
+            <w:sz w:val="20"/>
+            <w:szCs w:val="20"/>
+          </w:rPr>
+          <w:t>SonarQube</w:t>
+        </w:r>
+      </w:hyperlink>
+      <w:r>
+        <w:rPr>
+          <w:rFonts w:ascii="Verdana" w:hAnsi="Verdana"/>
+          <w:color w:val="auto"/>
+          <w:sz w:val="20"/>
+          <w:szCs w:val="20"/>
+        </w:rPr>
+        <w:t>),</w:t>
+      </w:r>
+      <w:r>
+        <w:rPr>
+          <w:rFonts w:ascii="Verdana" w:hAnsi="Verdana"/>
+          <w:color w:val="auto"/>
+          <w:sz w:val="20"/>
+          <w:szCs w:val="20"/>
+        </w:rPr>
+        <w:t xml:space="preserve"> </w:t>
+      </w:r>
+      <w:hyperlink r:id="rId18" w:history="1">
+        <w:r>
+          <w:rPr>
+            <w:rStyle w:val="Hyperlink"/>
+            <w:rFonts w:ascii="Verdana" w:hAnsi="Verdana"/>
+            <w:sz w:val="20"/>
+            <w:szCs w:val="20"/>
+          </w:rPr>
+          <w:t>ITCDM</w:t>
+        </w:r>
+      </w:hyperlink>
+      <w:r>
+        <w:rPr>
+          <w:rFonts w:ascii="Verdana" w:hAnsi="Verdana"/>
+          <w:color w:val="auto"/>
+          <w:sz w:val="20"/>
+          <w:szCs w:val="20"/>
+        </w:rPr>
+        <w:t xml:space="preserve">, </w:t>
+      </w:r>
+      <w:r>
+        <w:rPr>
+          <w:rFonts w:ascii="Verdana" w:hAnsi="Verdana"/>
+          <w:color w:val="auto"/>
+          <w:sz w:val="20"/>
+          <w:szCs w:val="20"/>
+        </w:rPr>
+        <w:t xml:space="preserve"> </w:t>
+      </w:r>
+      <w:hyperlink r:id="rId19" w:history="1">
+        <w:r>
+          <w:rPr>
+            <w:rStyle w:val="Hyperlink"/>
+            <w:rFonts w:ascii="Verdana" w:hAnsi="Verdana"/>
+            <w:color w:val="0070C0"/>
+            <w:sz w:val="20"/>
+            <w:szCs w:val="20"/>
+          </w:rPr>
+          <w:t>Nexus</w:t>
+        </w:r>
+      </w:hyperlink>
+      <w:r>
+        <w:rPr>
+          <w:rFonts w:ascii="Verdana" w:hAnsi="Verdana"/>
+          <w:color w:val="auto"/>
+          <w:sz w:val="20"/>
+          <w:szCs w:val="20"/>
+        </w:rPr>
+        <w:t xml:space="preserve"> repository and </w:t>
+      </w:r>
+      <w:hyperlink r:id="rId20" w:history="1">
+        <w:r>
+          <w:rPr>
+            <w:rStyle w:val="Hyperlink"/>
+            <w:rFonts w:ascii="Verdana" w:hAnsi="Verdana"/>
+            <w:color w:val="0070C0"/>
+            <w:sz w:val="20"/>
+            <w:szCs w:val="20"/>
+          </w:rPr>
+          <w:t>Docker</w:t>
+        </w:r>
+      </w:hyperlink>
+      <w:r>
+        <w:rPr>
+          <w:rFonts w:ascii="Verdana" w:hAnsi="Verdana"/>
+          <w:color w:val="auto"/>
+          <w:sz w:val="20"/>
+          <w:szCs w:val="20"/>
+        </w:rPr>
+        <w:t xml:space="preserve"> build environments</w:t>
+      </w:r>
+      <w:r>
+        <w:rPr>
+          <w:rFonts w:ascii="Arial" w:hAnsi="Arial" w:cs="Arial"/>
+          <w:color w:val="auto"/>
+          <w:sz w:val="20"/>
+          <w:szCs w:val="20"/>
+        </w:rPr>
+        <w:t>​</w:t>
+      </w:r>
+    </w:p>
+    <w:p>
+      <w:pPr>
+        <w:pStyle w:val="ms-rtethemeforecolor-2-2"/>
+        <w:spacing w:before="106" w:beforeAutospacing="0" w:after="0" w:afterAutospacing="0"/>
+        <w:rPr>
+          <w:rFonts w:ascii="Verdana" w:hAnsi="Verdana"/>
           <w:b/>
-          <w:sz w:val="24"/>
-          <w:szCs w:val="24"/>
-          <w:u w:val="single"/>
-        </w:rPr>
-      </w:pPr>
+          <w:i/>
+          <w:color w:val="auto"/>
+          <w:sz w:val="20"/>
+          <w:szCs w:val="20"/>
+        </w:rPr>
+      </w:pPr>
+      <w:r>
+        <w:rPr>
+          <w:rFonts w:ascii="Verdana" w:hAnsi="Verdana"/>
+          <w:b/>
+          <w:i/>
+          <w:color w:val="auto"/>
+          <w:sz w:val="20"/>
+          <w:szCs w:val="20"/>
+        </w:rPr>
+        <w:t>Cloud Computing</w:t>
+      </w:r>
+    </w:p>
+    <w:p>
+      <w:pPr>
+        <w:pStyle w:val="ms-rtethemeforecolor-2-2"/>
+        <w:spacing w:before="106" w:beforeAutospacing="0" w:after="0" w:afterAutospacing="0"/>
+        <w:ind w:left="180"/>
+        <w:rPr>
+          <w:rFonts w:ascii="Verdana" w:hAnsi="Verdana"/>
+          <w:color w:val="auto"/>
+          <w:sz w:val="20"/>
+          <w:szCs w:val="20"/>
+        </w:rPr>
+      </w:pPr>
+      <w:r>
+        <w:rPr>
+          <w:rFonts w:ascii="Verdana" w:hAnsi="Verdana"/>
+          <w:color w:val="auto"/>
+          <w:sz w:val="20"/>
+          <w:szCs w:val="20"/>
+        </w:rPr>
+        <w:t xml:space="preserve">Auto-provisions project space in </w:t>
+      </w:r>
+      <w:hyperlink r:id="rId21" w:history="1">
+        <w:r>
+          <w:rPr>
+            <w:rStyle w:val="Hyperlink"/>
+          </w:rPr>
+          <w:t>Kubernetes</w:t>
+        </w:r>
+      </w:hyperlink>
+      <w:r>
+        <w:t xml:space="preserve"> (</w:t>
+      </w:r>
+      <w:hyperlink r:id="rId22" w:history="1">
+        <w:r>
+          <w:rPr>
+            <w:rStyle w:val="Hyperlink"/>
+          </w:rPr>
+          <w:t>Omaha</w:t>
+        </w:r>
+      </w:hyperlink>
+      <w:r>
+        <w:t xml:space="preserve"> or </w:t>
+      </w:r>
+      <w:hyperlink r:id="rId23" w:history="1">
+        <w:r>
+          <w:rPr>
+            <w:rStyle w:val="Hyperlink"/>
+          </w:rPr>
+          <w:t>Marion</w:t>
+        </w:r>
+      </w:hyperlink>
+      <w:r>
+        <w:tab/>
+        <w:t xml:space="preserve"> datacenters)</w:t>
+      </w:r>
+      <w:r>
+        <w:rPr>
+          <w:rFonts w:ascii="Verdana" w:hAnsi="Verdana"/>
+          <w:color w:val="auto"/>
+          <w:sz w:val="20"/>
+          <w:szCs w:val="20"/>
+        </w:rPr>
+        <w:t xml:space="preserve"> with SQL </w:t>
+      </w:r>
+      <w:r>
+        <w:rPr>
+          <w:rFonts w:ascii="Verdana" w:hAnsi="Verdana"/>
+          <w:color w:val="auto"/>
+          <w:sz w:val="20"/>
+          <w:szCs w:val="20"/>
+        </w:rPr>
+        <w:t>[MSQL]</w:t>
+      </w:r>
+      <w:r>
+        <w:rPr>
+          <w:rFonts w:ascii="Verdana" w:hAnsi="Verdana"/>
+          <w:color w:val="auto"/>
+          <w:sz w:val="20"/>
+          <w:szCs w:val="20"/>
+        </w:rPr>
+        <w:t xml:space="preserve">and NoSQL </w:t>
+      </w:r>
+      <w:r>
+        <w:rPr>
+          <w:rFonts w:ascii="Verdana" w:hAnsi="Verdana"/>
+          <w:color w:val="auto"/>
+          <w:sz w:val="20"/>
+          <w:szCs w:val="20"/>
+        </w:rPr>
+        <w:t>[Mongo DB]</w:t>
+      </w:r>
+      <w:r>
+        <w:rPr>
+          <w:rFonts w:ascii="Verdana" w:hAnsi="Verdana"/>
+          <w:color w:val="auto"/>
+          <w:sz w:val="20"/>
+          <w:szCs w:val="20"/>
+        </w:rPr>
+        <w:t>database options.</w:t>
+      </w:r>
+    </w:p>
+    <w:p>
+      <w:pPr>
+        <w:pStyle w:val="ms-rtethemeforecolor-2-2"/>
+        <w:spacing w:before="106" w:beforeAutospacing="0" w:after="0" w:afterAutospacing="0"/>
+        <w:rPr>
+          <w:rFonts w:ascii="Verdana" w:hAnsi="Verdana"/>
+          <w:i/>
+          <w:color w:val="auto"/>
+          <w:sz w:val="20"/>
+          <w:szCs w:val="20"/>
+        </w:rPr>
+      </w:pPr>
+      <w:r>
+        <w:rPr>
+          <w:rFonts w:ascii="Verdana" w:hAnsi="Verdana"/>
+          <w:i/>
+          <w:color w:val="auto"/>
+          <w:sz w:val="20"/>
+          <w:szCs w:val="20"/>
+        </w:rPr>
+        <w:t>Runtime Services</w:t>
+      </w:r>
+    </w:p>
+    <w:p>
+      <w:pPr>
+        <w:jc w:val="both"/>
+      </w:pPr>
+      <w:r>
+        <w:rPr>
+          <w:rFonts w:ascii="Verdana" w:hAnsi="Verdana"/>
+          <w:sz w:val="20"/>
+          <w:szCs w:val="20"/>
+        </w:rPr>
+        <w:t xml:space="preserve">Integrates of </w:t>
+      </w:r>
+      <w:hyperlink r:id="rId24" w:history="1">
+        <w:r>
+          <w:rPr>
+            <w:rStyle w:val="Hyperlink"/>
+            <w:rFonts w:ascii="Verdana" w:hAnsi="Verdana"/>
+            <w:color w:val="0070C0"/>
+            <w:sz w:val="20"/>
+            <w:szCs w:val="20"/>
+          </w:rPr>
+          <w:t>Netflix OSS</w:t>
+        </w:r>
+      </w:hyperlink>
+      <w:r>
+        <w:rPr>
+          <w:rFonts w:ascii="Verdana" w:hAnsi="Verdana"/>
+          <w:sz w:val="20"/>
+          <w:szCs w:val="20"/>
+        </w:rPr>
+        <w:t xml:space="preserve"> components </w:t>
+      </w:r>
+      <w:hyperlink r:id="rId25" w:history="1">
+        <w:proofErr w:type="spellStart"/>
+        <w:r>
+          <w:rPr>
+            <w:rStyle w:val="Hyperlink"/>
+            <w:rFonts w:ascii="Verdana" w:hAnsi="Verdana"/>
+            <w:color w:val="0070C0"/>
+            <w:sz w:val="20"/>
+            <w:szCs w:val="20"/>
+          </w:rPr>
+          <w:t>Hystrix</w:t>
+        </w:r>
+        <w:proofErr w:type="spellEnd"/>
+      </w:hyperlink>
+      <w:r>
+        <w:rPr>
+          <w:rFonts w:ascii="Verdana" w:hAnsi="Verdana"/>
+          <w:sz w:val="20"/>
+          <w:szCs w:val="20"/>
+        </w:rPr>
+        <w:t xml:space="preserve">, </w:t>
+      </w:r>
+      <w:hyperlink r:id="rId26" w:history="1">
+        <w:r>
+          <w:rPr>
+            <w:rStyle w:val="Hyperlink"/>
+            <w:rFonts w:ascii="Verdana" w:hAnsi="Verdana"/>
+            <w:color w:val="0070C0"/>
+            <w:sz w:val="20"/>
+            <w:szCs w:val="20"/>
+          </w:rPr>
+          <w:t>Eureka</w:t>
+        </w:r>
+      </w:hyperlink>
+      <w:r>
+        <w:rPr>
+          <w:rFonts w:ascii="Verdana" w:hAnsi="Verdana"/>
+          <w:sz w:val="20"/>
+          <w:szCs w:val="20"/>
+        </w:rPr>
+        <w:t xml:space="preserve"> &amp; </w:t>
+      </w:r>
+      <w:hyperlink r:id="rId27" w:history="1">
+        <w:proofErr w:type="spellStart"/>
+        <w:r>
+          <w:rPr>
+            <w:rStyle w:val="Hyperlink"/>
+            <w:rFonts w:ascii="Verdana" w:hAnsi="Verdana"/>
+            <w:color w:val="0070C0"/>
+            <w:sz w:val="20"/>
+            <w:szCs w:val="20"/>
+          </w:rPr>
+          <w:t>Zuul</w:t>
+        </w:r>
+        <w:proofErr w:type="spellEnd"/>
+      </w:hyperlink>
+      <w:r>
+        <w:rPr>
+          <w:rFonts w:ascii="Verdana" w:hAnsi="Verdana"/>
+          <w:sz w:val="20"/>
+          <w:szCs w:val="20"/>
+        </w:rPr>
+        <w:t xml:space="preserve">, as well as </w:t>
+      </w:r>
+      <w:hyperlink r:id="rId28" w:history="1">
+        <w:r>
+          <w:rPr>
+            <w:rStyle w:val="Hyperlink"/>
+            <w:rFonts w:ascii="Verdana" w:hAnsi="Verdana"/>
+            <w:color w:val="0070C0"/>
+            <w:sz w:val="20"/>
+            <w:szCs w:val="20"/>
+          </w:rPr>
+          <w:t>Splunk</w:t>
+        </w:r>
+      </w:hyperlink>
+      <w:r>
+        <w:rPr>
+          <w:rFonts w:ascii="Verdana" w:hAnsi="Verdana"/>
+          <w:sz w:val="20"/>
+          <w:szCs w:val="20"/>
+        </w:rPr>
+        <w:t xml:space="preserve"> logging</w:t>
+      </w:r>
+      <w:r>
+        <w:rPr>
+          <w:rFonts w:ascii="Verdana" w:hAnsi="Verdana"/>
+          <w:sz w:val="20"/>
+          <w:szCs w:val="20"/>
+        </w:rPr>
+        <w:t xml:space="preserve">, </w:t>
+      </w:r>
+      <w:hyperlink r:id="rId29" w:history="1">
+        <w:r>
+          <w:rPr>
+            <w:rStyle w:val="Hyperlink"/>
+            <w:rFonts w:ascii="Verdana" w:hAnsi="Verdana" w:cs="Calibri"/>
+            <w:sz w:val="20"/>
+            <w:szCs w:val="20"/>
+          </w:rPr>
+          <w:t>Kafka</w:t>
+        </w:r>
+      </w:hyperlink>
+      <w:r>
+        <w:rPr>
+          <w:rFonts w:ascii="Verdana" w:hAnsi="Verdana"/>
+          <w:sz w:val="20"/>
+          <w:szCs w:val="20"/>
+        </w:rPr>
+        <w:t xml:space="preserve"> and </w:t>
+      </w:r>
+      <w:hyperlink r:id="rId30" w:history="1">
+        <w:proofErr w:type="spellStart"/>
+        <w:r>
+          <w:rPr>
+            <w:rStyle w:val="Hyperlink"/>
+            <w:rFonts w:ascii="Verdana" w:hAnsi="Verdana"/>
+            <w:sz w:val="20"/>
+            <w:szCs w:val="20"/>
+          </w:rPr>
+          <w:t>Zipkin</w:t>
+        </w:r>
+        <w:proofErr w:type="spellEnd"/>
+      </w:hyperlink>
     </w:p>
     <w:p>
       <w:pPr>
@@ -814,8 +1697,6 @@
                 <w:szCs w:val="24"/>
               </w:rPr>
             </w:pPr>
-            <w:bookmarkStart w:id="0" w:name="_GoBack"/>
-            <w:bookmarkEnd w:id="0"/>
           </w:p>
         </w:tc>
         <w:tc>
@@ -2135,12 +3016,12 @@
     </w:p>
     <w:p/>
     <w:sectPr>
-      <w:headerReference w:type="even" r:id="rId8"/>
-      <w:headerReference w:type="default" r:id="rId9"/>
-      <w:footerReference w:type="even" r:id="rId10"/>
-      <w:footerReference w:type="default" r:id="rId11"/>
-      <w:headerReference w:type="first" r:id="rId12"/>
-      <w:footerReference w:type="first" r:id="rId13"/>
+      <w:headerReference w:type="even" r:id="rId31"/>
+      <w:headerReference w:type="default" r:id="rId32"/>
+      <w:footerReference w:type="even" r:id="rId33"/>
+      <w:footerReference w:type="default" r:id="rId34"/>
+      <w:headerReference w:type="first" r:id="rId35"/>
+      <w:footerReference w:type="first" r:id="rId36"/>
       <w:pgSz w:w="12240" w:h="15840"/>
       <w:pgMar w:top="1440" w:right="1440" w:bottom="720" w:left="1440" w:header="90" w:footer="720" w:gutter="0"/>
       <w:cols w:space="720"/>
@@ -2573,11 +3454,127 @@
       </w:rPr>
     </w:lvl>
   </w:abstractNum>
+  <w:abstractNum w:abstractNumId="2" w15:restartNumberingAfterBreak="0">
+    <w:nsid w:val="703910F7"/>
+    <w:multiLevelType w:val="hybridMultilevel"/>
+    <w:tmpl w:val="295AC59E"/>
+    <w:lvl w:ilvl="0" w:tplc="104EF290">
+      <w:start w:val="700"/>
+      <w:numFmt w:val="bullet"/>
+      <w:lvlText w:val=""/>
+      <w:lvlJc w:val="left"/>
+      <w:pPr>
+        <w:ind w:left="720" w:hanging="360"/>
+      </w:pPr>
+      <w:rPr>
+        <w:rFonts w:ascii="Symbol" w:eastAsia="Calibri" w:hAnsi="Symbol" w:cs="Times New Roman" w:hint="default"/>
+      </w:rPr>
+    </w:lvl>
+    <w:lvl w:ilvl="1" w:tplc="04090003" w:tentative="1">
+      <w:start w:val="1"/>
+      <w:numFmt w:val="bullet"/>
+      <w:lvlText w:val="o"/>
+      <w:lvlJc w:val="left"/>
+      <w:pPr>
+        <w:ind w:left="1440" w:hanging="360"/>
+      </w:pPr>
+      <w:rPr>
+        <w:rFonts w:ascii="Courier New" w:hAnsi="Courier New" w:hint="default"/>
+      </w:rPr>
+    </w:lvl>
+    <w:lvl w:ilvl="2" w:tplc="04090005" w:tentative="1">
+      <w:start w:val="1"/>
+      <w:numFmt w:val="bullet"/>
+      <w:lvlText w:val=""/>
+      <w:lvlJc w:val="left"/>
+      <w:pPr>
+        <w:ind w:left="2160" w:hanging="360"/>
+      </w:pPr>
+      <w:rPr>
+        <w:rFonts w:ascii="Wingdings" w:hAnsi="Wingdings" w:hint="default"/>
+      </w:rPr>
+    </w:lvl>
+    <w:lvl w:ilvl="3" w:tplc="04090001" w:tentative="1">
+      <w:start w:val="1"/>
+      <w:numFmt w:val="bullet"/>
+      <w:lvlText w:val=""/>
+      <w:lvlJc w:val="left"/>
+      <w:pPr>
+        <w:ind w:left="2880" w:hanging="360"/>
+      </w:pPr>
+      <w:rPr>
+        <w:rFonts w:ascii="Symbol" w:hAnsi="Symbol" w:hint="default"/>
+      </w:rPr>
+    </w:lvl>
+    <w:lvl w:ilvl="4" w:tplc="04090003" w:tentative="1">
+      <w:start w:val="1"/>
+      <w:numFmt w:val="bullet"/>
+      <w:lvlText w:val="o"/>
+      <w:lvlJc w:val="left"/>
+      <w:pPr>
+        <w:ind w:left="3600" w:hanging="360"/>
+      </w:pPr>
+      <w:rPr>
+        <w:rFonts w:ascii="Courier New" w:hAnsi="Courier New" w:hint="default"/>
+      </w:rPr>
+    </w:lvl>
+    <w:lvl w:ilvl="5" w:tplc="04090005" w:tentative="1">
+      <w:start w:val="1"/>
+      <w:numFmt w:val="bullet"/>
+      <w:lvlText w:val=""/>
+      <w:lvlJc w:val="left"/>
+      <w:pPr>
+        <w:ind w:left="4320" w:hanging="360"/>
+      </w:pPr>
+      <w:rPr>
+        <w:rFonts w:ascii="Wingdings" w:hAnsi="Wingdings" w:hint="default"/>
+      </w:rPr>
+    </w:lvl>
+    <w:lvl w:ilvl="6" w:tplc="04090001" w:tentative="1">
+      <w:start w:val="1"/>
+      <w:numFmt w:val="bullet"/>
+      <w:lvlText w:val=""/>
+      <w:lvlJc w:val="left"/>
+      <w:pPr>
+        <w:ind w:left="5040" w:hanging="360"/>
+      </w:pPr>
+      <w:rPr>
+        <w:rFonts w:ascii="Symbol" w:hAnsi="Symbol" w:hint="default"/>
+      </w:rPr>
+    </w:lvl>
+    <w:lvl w:ilvl="7" w:tplc="04090003" w:tentative="1">
+      <w:start w:val="1"/>
+      <w:numFmt w:val="bullet"/>
+      <w:lvlText w:val="o"/>
+      <w:lvlJc w:val="left"/>
+      <w:pPr>
+        <w:ind w:left="5760" w:hanging="360"/>
+      </w:pPr>
+      <w:rPr>
+        <w:rFonts w:ascii="Courier New" w:hAnsi="Courier New" w:hint="default"/>
+      </w:rPr>
+    </w:lvl>
+    <w:lvl w:ilvl="8" w:tplc="04090005" w:tentative="1">
+      <w:start w:val="1"/>
+      <w:numFmt w:val="bullet"/>
+      <w:lvlText w:val=""/>
+      <w:lvlJc w:val="left"/>
+      <w:pPr>
+        <w:ind w:left="6480" w:hanging="360"/>
+      </w:pPr>
+      <w:rPr>
+        <w:rFonts w:ascii="Wingdings" w:hAnsi="Wingdings" w:hint="default"/>
+      </w:rPr>
+    </w:lvl>
+  </w:abstractNum>
   <w:num w:numId="1">
     <w:abstractNumId w:val="1"/>
   </w:num>
   <w:num w:numId="2">
     <w:abstractNumId w:val="0"/>
+  </w:num>
+  <w:num w:numId="3">
+    <w:abstractNumId w:val="2"/>
   </w:num>
 </w:numbering>
 </file>
@@ -2613,6 +3610,7 @@
     <w:lsdException w:name="Title" w:qFormat="1"/>
     <w:lsdException w:name="Default Paragraph Font" w:semiHidden="1"/>
     <w:lsdException w:name="Subtitle" w:qFormat="1"/>
+    <w:lsdException w:name="Hyperlink" w:uiPriority="99"/>
     <w:lsdException w:name="Strong" w:qFormat="1"/>
     <w:lsdException w:name="Emphasis" w:qFormat="1"/>
     <w:lsdException w:name="HTML Top of Form" w:semiHidden="1" w:uiPriority="99" w:unhideWhenUsed="1"/>
@@ -2990,6 +3988,51 @@
       <w:contextualSpacing/>
     </w:pPr>
   </w:style>
+  <w:style w:type="character" w:styleId="Hyperlink">
+    <w:name w:val="Hyperlink"/>
+    <w:basedOn w:val="DefaultParagraphFont"/>
+    <w:uiPriority w:val="99"/>
+    <w:rsid w:val="00367999"/>
+    <w:rPr>
+      <w:color w:val="0563C1" w:themeColor="hyperlink"/>
+      <w:u w:val="single"/>
+    </w:rPr>
+  </w:style>
+  <w:style w:type="character" w:styleId="UnresolvedMention">
+    <w:name w:val="Unresolved Mention"/>
+    <w:basedOn w:val="DefaultParagraphFont"/>
+    <w:uiPriority w:val="99"/>
+    <w:semiHidden/>
+    <w:unhideWhenUsed/>
+    <w:rsid w:val="00367999"/>
+    <w:rPr>
+      <w:color w:val="605E5C"/>
+      <w:shd w:val="clear" w:color="auto" w:fill="E1DFDD"/>
+    </w:rPr>
+  </w:style>
+  <w:style w:type="character" w:styleId="FollowedHyperlink">
+    <w:name w:val="FollowedHyperlink"/>
+    <w:basedOn w:val="DefaultParagraphFont"/>
+    <w:rsid w:val="00367999"/>
+    <w:rPr>
+      <w:color w:val="954F72" w:themeColor="followedHyperlink"/>
+      <w:u w:val="single"/>
+    </w:rPr>
+  </w:style>
+  <w:style w:type="paragraph" w:customStyle="1" w:styleId="ms-rtethemeforecolor-2-2">
+    <w:name w:val="ms-rtethemeforecolor-2-2"/>
+    <w:basedOn w:val="Normal"/>
+    <w:rsid w:val="001F0F7B"/>
+    <w:pPr>
+      <w:spacing w:before="100" w:beforeAutospacing="1" w:after="100" w:afterAutospacing="1" w:line="240" w:lineRule="auto"/>
+    </w:pPr>
+    <w:rPr>
+      <w:rFonts w:ascii="Times New Roman" w:eastAsia="Times New Roman" w:hAnsi="Times New Roman"/>
+      <w:color w:val="595959"/>
+      <w:sz w:val="24"/>
+      <w:szCs w:val="24"/>
+    </w:rPr>
+  </w:style>
 </w:styles>
 </file>
 

</xml_diff>